<commit_message>
Chapter 2 - MC details of code
</commit_message>
<xml_diff>
--- a/thesis/thesis_text.docx
+++ b/thesis/thesis_text.docx
@@ -176,50 +176,66 @@
       </w:r>
       <w:r>
         <w:lastRenderedPageBreak/>
-        <w:t>no longer contributes to the resulting line profile.  Any absorbed packet is therefore removed from circulation.  In addition to this, the absorption and scattering of radiation by dust is independent of temperature and there is therefore no need to calculate temperatures throughout the nebula.</w:t>
-      </w:r>
-      <w:r>
-        <w:t xml:space="preserve">  Similarly, in the case of radiative modelling of synthetic spectra of the ejecta of supernovae, approximations such as the Sobolev approximation are often employed to handle the blending of lines more efficiently.  This is unnecessary here as only a single line or doublet is ever treated and a comparatively narrow wavelength range considered. </w:t>
-      </w:r>
-    </w:p>
-    <w:p>
-      <w:pPr>
-        <w:spacing w:line="360" w:lineRule="auto"/>
-      </w:pPr>
-    </w:p>
-    <w:p>
-      <w:pPr>
-        <w:spacing w:line="360" w:lineRule="auto"/>
-      </w:pPr>
-      <w:r>
-        <w:t>The subtleties of the problem we consider here lie in the treatment of an atmosphere expanding as fast as 10% of the speed of light.  Lorentz transforms must be carefully applied in order that packets experience the appropriate degree of frequency shifting at emission and at each subsequent scattering event.  In this respect, the code is analagous to Monte Carlo radiative transfer models of electron scattering published by \ref{}.  Indeed, similar features are observed in the outputs of both.</w:t>
-      </w:r>
-    </w:p>
-    <w:p>
-      <w:pPr>
-        <w:spacing w:line="360" w:lineRule="auto"/>
-      </w:pPr>
-    </w:p>
-    <w:p>
-      <w:pPr>
-        <w:spacing w:line="360" w:lineRule="auto"/>
-      </w:pPr>
-      <w:r>
-        <w:t>Throughout this section, I will describ</w:t>
-      </w:r>
-      <w:r>
-        <w:t xml:space="preserve">e the principles, assumptions and techniques adopted in the production </w:t>
-      </w:r>
-      <w:r>
-        <w:t xml:space="preserve">of the DAMOCLES </w:t>
-      </w:r>
-      <w:r>
-        <w:t>before I move on to address the mechanics and architecture of the code itself</w:t>
+        <w:t xml:space="preserve">no longer </w:t>
+      </w:r>
+      <w:proofErr w:type="gramStart"/>
+      <w:r>
+        <w:t>contributes</w:t>
+      </w:r>
+      <w:proofErr w:type="gramEnd"/>
+      <w:r>
+        <w:t xml:space="preserve"> to the resulting line profile.  Any </w:t>
       </w:r>
       <w:bookmarkStart w:id="0" w:name="_GoBack"/>
       <w:bookmarkEnd w:id="0"/>
       <w:r>
-        <w:t>.</w:t>
+        <w:t>absorbed packet is therefore removed from circulation.  In addition to this, the absorption and scattering of radiation by dust is independent of temperature and there is therefore no need to calculate temperatures throughout the nebula.</w:t>
+      </w:r>
+      <w:r>
+        <w:t xml:space="preserve">  Similarly, in the case of radiative modelling of synthetic spectra of the ejecta of supernovae, approximations such as the Sobolev approximation are often employed to handle the blending of lines more efficiently.  This is unnecessary here as only a single line or doublet is ever treated and a comparatively narrow wavelength range considered. </w:t>
+      </w:r>
+    </w:p>
+    <w:p>
+      <w:pPr>
+        <w:spacing w:line="360" w:lineRule="auto"/>
+      </w:pPr>
+    </w:p>
+    <w:p>
+      <w:pPr>
+        <w:spacing w:line="360" w:lineRule="auto"/>
+      </w:pPr>
+      <w:r>
+        <w:t xml:space="preserve">The subtleties of the problem we consider here lie in the treatment of an atmosphere expanding as fast as 10% of the speed of light.  Lorentz transforms must be carefully applied in order that packets experience the appropriate degree of frequency shifting at emission and at each subsequent scattering event.  In this respect, the code is </w:t>
+      </w:r>
+      <w:r>
+        <w:t>analogous</w:t>
+      </w:r>
+      <w:r>
+        <w:t xml:space="preserve"> to Monte Carlo radiative transfer models of electron scattering published by \</w:t>
+      </w:r>
+      <w:proofErr w:type="gramStart"/>
+      <w:r>
+        <w:t>ref{</w:t>
+      </w:r>
+      <w:proofErr w:type="gramEnd"/>
+      <w:r>
+        <w:t>}.  Indeed, similar features are observed in the outputs of both.</w:t>
+      </w:r>
+    </w:p>
+    <w:p>
+      <w:pPr>
+        <w:spacing w:line="360" w:lineRule="auto"/>
+      </w:pPr>
+    </w:p>
+    <w:p>
+      <w:pPr>
+        <w:spacing w:line="360" w:lineRule="auto"/>
+      </w:pPr>
+      <w:r>
+        <w:t>Throughout this section, I will describ</w:t>
+      </w:r>
+      <w:r>
+        <w:t>e the principles, assumptions and techniques adopted in the production of the DAMOCLES before I move on to address the mechanics and architecture of the code itself.</w:t>
       </w:r>
     </w:p>
     <w:sectPr>

</xml_diff>